<commit_message>
Update 3GPP specifications 2026-03-01
</commit_message>
<xml_diff>
--- a/TS 33.116 - MME/v.19.0.0/33116-v1900.docx
+++ b/TS 33.116 - MME/v.19.0.0/33116-v1900.docx
@@ -482,7 +482,7 @@
                                 <v:shape id="ole_rId2" type="_x0000_tole_rId2" style="width:95.5pt;height:58.95pt" filled="f" o:ole="">
                                   <v:imagedata r:id="rId3" o:title=""/>
                                 </v:shape>
-                                <o:OLEObject Type="Embed" ProgID="" ShapeID="ole_rId2" DrawAspect="Content" ObjectID="_177441870" r:id="rId2"/>
+                                <o:OLEObject Type="Embed" ProgID="" ShapeID="ole_rId2" DrawAspect="Content" ObjectID="_1352612665" r:id="rId2"/>
                               </w:object>
                             </w:r>
                             <w:r>
@@ -617,7 +617,7 @@
                           <v:shape id="ole_rId5" type="_x0000_tole_rId5" style="width:95.5pt;height:58.95pt" filled="f" o:ole="">
                             <v:imagedata r:id="rId6" o:title=""/>
                           </v:shape>
-                          <o:OLEObject Type="Embed" ProgID="" ShapeID="ole_rId5" DrawAspect="Content" ObjectID="_230426428" r:id="rId5"/>
+                          <o:OLEObject Type="Embed" ProgID="" ShapeID="ole_rId5" DrawAspect="Content" ObjectID="_250525433" r:id="rId5"/>
                         </w:object>
                       </w:r>
                       <w:r>

</xml_diff>